<commit_message>
added references to unit tests
</commit_message>
<xml_diff>
--- a/PythonREST/dokumentacja/dokumentacja PythonREST.docx
+++ b/PythonREST/dokumentacja/dokumentacja PythonREST.docx
@@ -4443,74 +4443,19 @@
         <w:tabs>
           <w:tab w:val="left" w:pos="3862"/>
         </w:tabs>
-      </w:pPr>
-    </w:p>
-    <w:p>
-      <w:pPr>
-        <w:tabs>
-          <w:tab w:val="left" w:pos="3862"/>
-        </w:tabs>
-      </w:pPr>
-    </w:p>
-    <w:p>
-      <w:pPr>
-        <w:tabs>
-          <w:tab w:val="left" w:pos="3862"/>
-        </w:tabs>
-      </w:pPr>
-    </w:p>
-    <w:p>
-      <w:pPr>
-        <w:tabs>
-          <w:tab w:val="left" w:pos="3862"/>
-        </w:tabs>
-      </w:pPr>
-    </w:p>
-    <w:p>
-      <w:pPr>
-        <w:tabs>
-          <w:tab w:val="left" w:pos="3862"/>
-        </w:tabs>
-      </w:pPr>
-    </w:p>
-    <w:p>
-      <w:pPr>
-        <w:tabs>
-          <w:tab w:val="left" w:pos="3862"/>
-        </w:tabs>
-      </w:pPr>
-    </w:p>
-    <w:p>
-      <w:pPr>
-        <w:tabs>
-          <w:tab w:val="left" w:pos="3862"/>
-        </w:tabs>
-      </w:pPr>
-    </w:p>
-    <w:p>
-      <w:pPr>
-        <w:tabs>
-          <w:tab w:val="left" w:pos="3862"/>
-        </w:tabs>
-      </w:pPr>
-    </w:p>
-    <w:p>
-      <w:pPr>
-        <w:tabs>
-          <w:tab w:val="left" w:pos="3862"/>
-        </w:tabs>
-        <w:rPr>
-          <w:b/>
-          <w:sz w:val="28"/>
-          <w:szCs w:val="28"/>
-        </w:rPr>
-      </w:pPr>
-      <w:r>
-        <w:rPr>
-          <w:b/>
-          <w:sz w:val="28"/>
-          <w:szCs w:val="28"/>
-        </w:rPr>
+        <w:rPr>
+          <w:b/>
+          <w:sz w:val="28"/>
+          <w:szCs w:val="28"/>
+        </w:rPr>
+      </w:pPr>
+      <w:r>
+        <w:rPr>
+          <w:b/>
+          <w:sz w:val="28"/>
+          <w:szCs w:val="28"/>
+        </w:rPr>
+        <w:lastRenderedPageBreak/>
         <w:t>Bibliografia</w:t>
       </w:r>
     </w:p>
@@ -4822,10 +4767,6 @@
         <w:tabs>
           <w:tab w:val="left" w:pos="3862"/>
         </w:tabs>
-        <w:rPr>
-          <w:sz w:val="28"/>
-          <w:szCs w:val="28"/>
-        </w:rPr>
       </w:pPr>
       <w:hyperlink r:id="rId14" w:history="1">
         <w:r>
@@ -4837,6 +4778,124 @@
           <w:t>http://documentation.commvault.com/commvault/v10/article?p=features/rest_api/rest_api_getting_started_python.htm</w:t>
         </w:r>
       </w:hyperlink>
+    </w:p>
+    <w:p>
+      <w:pPr>
+        <w:tabs>
+          <w:tab w:val="left" w:pos="3862"/>
+        </w:tabs>
+      </w:pPr>
+    </w:p>
+    <w:p>
+      <w:pPr>
+        <w:tabs>
+          <w:tab w:val="left" w:pos="3862"/>
+        </w:tabs>
+        <w:rPr>
+          <w:sz w:val="24"/>
+        </w:rPr>
+      </w:pPr>
+      <w:r>
+        <w:rPr>
+          <w:sz w:val="24"/>
+        </w:rPr>
+        <w:t>UNIT TESTS</w:t>
+      </w:r>
+    </w:p>
+    <w:p>
+      <w:pPr>
+        <w:tabs>
+          <w:tab w:val="left" w:pos="3862"/>
+        </w:tabs>
+        <w:rPr>
+          <w:sz w:val="28"/>
+          <w:szCs w:val="28"/>
+        </w:rPr>
+      </w:pPr>
+      <w:hyperlink r:id="rId15" w:history="1">
+        <w:r>
+          <w:rPr>
+            <w:rStyle w:val="Hipercze"/>
+            <w:sz w:val="28"/>
+            <w:szCs w:val="28"/>
+          </w:rPr>
+          <w:t>https://martinfowler.com/bliki/UnitTest.html</w:t>
+        </w:r>
+      </w:hyperlink>
+    </w:p>
+    <w:p>
+      <w:pPr>
+        <w:tabs>
+          <w:tab w:val="left" w:pos="3862"/>
+        </w:tabs>
+        <w:rPr>
+          <w:sz w:val="28"/>
+          <w:szCs w:val="28"/>
+        </w:rPr>
+      </w:pPr>
+      <w:hyperlink r:id="rId16" w:history="1">
+        <w:r>
+          <w:rPr>
+            <w:rStyle w:val="Hipercze"/>
+            <w:sz w:val="28"/>
+            <w:szCs w:val="28"/>
+          </w:rPr>
+          <w:t>https://martinfowler.com/articles/mocksArentStubs.html</w:t>
+        </w:r>
+      </w:hyperlink>
+    </w:p>
+    <w:p>
+      <w:pPr>
+        <w:tabs>
+          <w:tab w:val="left" w:pos="3862"/>
+        </w:tabs>
+        <w:rPr>
+          <w:sz w:val="28"/>
+          <w:szCs w:val="28"/>
+        </w:rPr>
+      </w:pPr>
+      <w:hyperlink r:id="rId17" w:history="1">
+        <w:r>
+          <w:rPr>
+            <w:rStyle w:val="Hipercze"/>
+            <w:sz w:val="28"/>
+            <w:szCs w:val="28"/>
+          </w:rPr>
+          <w:t>https://docs.python.org/3/library/unittest.html</w:t>
+        </w:r>
+      </w:hyperlink>
+    </w:p>
+    <w:p>
+      <w:pPr>
+        <w:tabs>
+          <w:tab w:val="left" w:pos="3862"/>
+        </w:tabs>
+        <w:rPr>
+          <w:sz w:val="28"/>
+          <w:szCs w:val="28"/>
+        </w:rPr>
+      </w:pPr>
+      <w:hyperlink r:id="rId18" w:history="1">
+        <w:r>
+          <w:rPr>
+            <w:rStyle w:val="Hipercze"/>
+            <w:sz w:val="28"/>
+            <w:szCs w:val="28"/>
+          </w:rPr>
+          <w:t>https://developer.salesforce.com/page/How_to_Write_Good_Unit_Tests</w:t>
+        </w:r>
+      </w:hyperlink>
+    </w:p>
+    <w:p>
+      <w:pPr>
+        <w:tabs>
+          <w:tab w:val="left" w:pos="3862"/>
+        </w:tabs>
+        <w:rPr>
+          <w:sz w:val="28"/>
+          <w:szCs w:val="28"/>
+        </w:rPr>
+      </w:pPr>
     </w:p>
     <w:p>
       <w:pPr>

</xml_diff>